<commit_message>
Create initial tag - NCATS-COP01
This commit was only done to create an initial tag for NCATS-COP01
</commit_message>
<xml_diff>
--- a/NCATS-COP01 Post MVP/NCATS-COP01 Transformation Documentation.docx
+++ b/NCATS-COP01 Post MVP/NCATS-COP01 Transformation Documentation.docx
@@ -7,7 +7,12 @@
         <w:pStyle w:val="Title"/>
       </w:pPr>
       <w:r>
-        <w:t>NCATS-COP01</w:t>
+        <w:t>NCATS</w:t>
+      </w:r>
+      <w:bookmarkStart w:id="0" w:name="_GoBack"/>
+      <w:bookmarkEnd w:id="0"/>
+      <w:r>
+        <w:t>-COP01</w:t>
       </w:r>
       <w:r>
         <w:t xml:space="preserve"> Transformation Documentation</w:t>
@@ -1942,9 +1947,7 @@
           <w:tcPr>
             <w:tcW w:w="2245" w:type="dxa"/>
           </w:tcPr>
-          <w:p>
-            <w:bookmarkStart w:id="0" w:name="_GoBack"/>
-          </w:p>
+          <w:p/>
         </w:tc>
         <w:tc>
           <w:tcPr>
@@ -1984,7 +1987,6 @@
           </w:p>
         </w:tc>
       </w:tr>
-      <w:bookmarkEnd w:id="0"/>
       <w:tr>
         <w:tc>
           <w:tcPr>

</xml_diff>